<commit_message>
Updated data paths and output files
</commit_message>
<xml_diff>
--- a/Primary-Analysis.docx
+++ b/Primary-Analysis.docx
@@ -107,19 +107,11 @@
         <w:pStyle w:val="BodyText"/>
       </w:pPr>
       <w:r>
-        <w:t xml:space="preserve">Look at the number of counties for each state:</w:t>
-      </w:r>
-    </w:p>
-    <w:p>
-      <w:pPr>
-        <w:pStyle w:val="BodyText"/>
-      </w:pPr>
-      <w:r>
         <w:t xml:space="preserve">Save the merged dataset:</w:t>
       </w:r>
     </w:p>
     <w:bookmarkEnd w:id="20"/>
-    <w:bookmarkStart w:id="42" w:name="X7ad538b3dbd2ec688cd06624b1e3b9ce148df64"/>
+    <w:bookmarkStart w:id="45" w:name="X7ad538b3dbd2ec688cd06624b1e3b9ce148df64"/>
     <w:p>
       <w:pPr>
         <w:pStyle w:val="Heading1"/>
@@ -6300,7 +6292,7 @@
               <a:graphicData uri="http://schemas.openxmlformats.org/drawingml/2006/picture">
                 <pic:pic>
                   <pic:nvPicPr>
-                    <pic:cNvPr descr="Primary-Analysis_files/figure-docx/unnamed-chunk-11-1.png" id="23" name="Picture"/>
+                    <pic:cNvPr descr="Primary-Analysis_files/figure-docx/unnamed-chunk-10-1.png" id="23" name="Picture"/>
                     <pic:cNvPicPr>
                       <a:picLocks noChangeArrowheads="1" noChangeAspect="1"/>
                     </pic:cNvPicPr>
@@ -6881,7 +6873,7 @@
               <a:graphicData uri="http://schemas.openxmlformats.org/drawingml/2006/picture">
                 <pic:pic>
                   <pic:nvPicPr>
-                    <pic:cNvPr descr="Primary-Analysis_files/figure-docx/unnamed-chunk-12-1.png" id="26" name="Picture"/>
+                    <pic:cNvPr descr="Primary-Analysis_files/figure-docx/unnamed-chunk-11-1.png" id="26" name="Picture"/>
                     <pic:cNvPicPr>
                       <a:picLocks noChangeArrowheads="1" noChangeAspect="1"/>
                     </pic:cNvPicPr>
@@ -6980,7 +6972,7 @@
               <a:graphicData uri="http://schemas.openxmlformats.org/drawingml/2006/picture">
                 <pic:pic>
                   <pic:nvPicPr>
-                    <pic:cNvPr descr="Primary-Analysis_files/figure-docx/unnamed-chunk-14-1.png" id="29" name="Picture"/>
+                    <pic:cNvPr descr="Primary-Analysis_files/figure-docx/unnamed-chunk-13-1.png" id="29" name="Picture"/>
                     <pic:cNvPicPr>
                       <a:picLocks noChangeArrowheads="1" noChangeAspect="1"/>
                     </pic:cNvPicPr>
@@ -7035,7 +7027,7 @@
               <a:graphicData uri="http://schemas.openxmlformats.org/drawingml/2006/picture">
                 <pic:pic>
                   <pic:nvPicPr>
-                    <pic:cNvPr descr="Primary-Analysis_files/figure-docx/unnamed-chunk-15-1.png" id="32" name="Picture"/>
+                    <pic:cNvPr descr="Primary-Analysis_files/figure-docx/unnamed-chunk-14-1.png" id="32" name="Picture"/>
                     <pic:cNvPicPr>
                       <a:picLocks noChangeArrowheads="1" noChangeAspect="1"/>
                     </pic:cNvPicPr>
@@ -7098,7 +7090,7 @@
               <a:graphicData uri="http://schemas.openxmlformats.org/drawingml/2006/picture">
                 <pic:pic>
                   <pic:nvPicPr>
-                    <pic:cNvPr descr="Primary-Analysis_files/figure-docx/unnamed-chunk-16-1.png" id="35" name="Picture"/>
+                    <pic:cNvPr descr="Primary-Analysis_files/figure-docx/unnamed-chunk-15-1.png" id="35" name="Picture"/>
                     <pic:cNvPicPr>
                       <a:picLocks noChangeArrowheads="1" noChangeAspect="1"/>
                     </pic:cNvPicPr>
@@ -7153,7 +7145,7 @@
               <a:graphicData uri="http://schemas.openxmlformats.org/drawingml/2006/picture">
                 <pic:pic>
                   <pic:nvPicPr>
-                    <pic:cNvPr descr="Primary-Analysis_files/figure-docx/unnamed-chunk-17-1.png" id="38" name="Picture"/>
+                    <pic:cNvPr descr="Primary-Analysis_files/figure-docx/unnamed-chunk-16-1.png" id="38" name="Picture"/>
                     <pic:cNvPicPr>
                       <a:picLocks noChangeArrowheads="1" noChangeAspect="1"/>
                     </pic:cNvPicPr>
@@ -7208,7 +7200,7 @@
               <a:graphicData uri="http://schemas.openxmlformats.org/drawingml/2006/picture">
                 <pic:pic>
                   <pic:nvPicPr>
-                    <pic:cNvPr descr="Primary-Analysis_files/figure-docx/unnamed-chunk-18-1.png" id="41" name="Picture"/>
+                    <pic:cNvPr descr="Primary-Analysis_files/figure-docx/unnamed-chunk-17-1.png" id="41" name="Picture"/>
                     <pic:cNvPicPr>
                       <a:picLocks noChangeArrowheads="1" noChangeAspect="1"/>
                     </pic:cNvPicPr>
@@ -7241,7 +7233,62 @@
         </w:drawing>
       </w:r>
     </w:p>
-    <w:bookmarkEnd w:id="42"/>
+    <w:p>
+      <w:pPr>
+        <w:pStyle w:val="BodyText"/>
+      </w:pPr>
+      <w:r>
+        <w:t xml:space="preserve">Plot the 3-way interaction in black and white:</w:t>
+      </w:r>
+    </w:p>
+    <w:p>
+      <w:pPr>
+        <w:pStyle w:val="BodyText"/>
+      </w:pPr>
+      <w:r>
+        <w:drawing>
+          <wp:inline>
+            <wp:extent cx="5334000" cy="4267200"/>
+            <wp:effectExtent b="0" l="0" r="0" t="0"/>
+            <wp:docPr descr="" title="" id="43" name="Picture"/>
+            <a:graphic>
+              <a:graphicData uri="http://schemas.openxmlformats.org/drawingml/2006/picture">
+                <pic:pic>
+                  <pic:nvPicPr>
+                    <pic:cNvPr descr="Primary-Analysis_files/figure-docx/unnamed-chunk-18-1.png" id="44" name="Picture"/>
+                    <pic:cNvPicPr>
+                      <a:picLocks noChangeArrowheads="1" noChangeAspect="1"/>
+                    </pic:cNvPicPr>
+                  </pic:nvPicPr>
+                  <pic:blipFill>
+                    <a:blip r:embed="rId42"/>
+                    <a:stretch>
+                      <a:fillRect/>
+                    </a:stretch>
+                  </pic:blipFill>
+                  <pic:spPr bwMode="auto">
+                    <a:xfrm>
+                      <a:off x="0" y="0"/>
+                      <a:ext cx="5334000" cy="4267200"/>
+                    </a:xfrm>
+                    <a:prstGeom prst="rect">
+                      <a:avLst/>
+                    </a:prstGeom>
+                    <a:noFill/>
+                    <a:ln w="9525">
+                      <a:noFill/>
+                      <a:headEnd/>
+                      <a:tailEnd/>
+                    </a:ln>
+                  </pic:spPr>
+                </pic:pic>
+              </a:graphicData>
+            </a:graphic>
+          </wp:inline>
+        </w:drawing>
+      </w:r>
+    </w:p>
+    <w:bookmarkEnd w:id="45"/>
     <w:sectPr/>
   </w:body>
 </w:document>

</xml_diff>